<commit_message>
Update documentation to indicate more support for ${Property}.
</commit_message>
<xml_diff>
--- a/doc/UserManual/Word/60_Command_SetPropertyFromTable.docx
+++ b/doc/UserManual/Word/60_Command_SetPropertyFromTable.docx
@@ -67,40 +67,40 @@
         <w:t>.</w:t>
       </w:r>
       <w:r>
+        <w:t>12</w:t>
+      </w:r>
+      <w:r>
+        <w:t>.0</w:t>
+      </w:r>
+      <w:r>
+        <w:t>2</w:t>
+      </w:r>
+      <w:r>
+        <w:t>, 20</w:t>
+      </w:r>
+      <w:r>
+        <w:t>1</w:t>
+      </w:r>
+      <w:r>
+        <w:t>6</w:t>
+      </w:r>
+      <w:r>
+        <w:t>-</w:t>
+      </w:r>
+      <w:r>
         <w:t>0</w:t>
       </w:r>
       <w:r>
-        <w:t>0</w:t>
-      </w:r>
-      <w:r>
-        <w:t>.0</w:t>
-      </w:r>
-      <w:r>
-        <w:t>0</w:t>
-      </w:r>
-      <w:r>
-        <w:t>, 20</w:t>
-      </w:r>
-      <w:r>
-        <w:t>1</w:t>
+        <w:t>8</w:t>
+      </w:r>
+      <w:r>
+        <w:t>-</w:t>
+      </w:r>
+      <w:r>
+        <w:t>2</w:t>
       </w:r>
       <w:r>
         <w:t>5</w:t>
-      </w:r>
-      <w:r>
-        <w:t>-</w:t>
-      </w:r>
-      <w:r>
-        <w:t>02</w:t>
-      </w:r>
-      <w:r>
-        <w:t>-</w:t>
-      </w:r>
-      <w:r>
-        <w:t>2</w:t>
-      </w:r>
-      <w:r>
-        <w:t>8</w:t>
       </w:r>
     </w:p>
     <w:p/>
@@ -243,15 +243,16 @@
       <w:pPr>
         <w:jc w:val="center"/>
       </w:pPr>
+      <w:bookmarkStart w:id="0" w:name="_GoBack"/>
       <w:r>
         <w:rPr>
           <w:noProof/>
         </w:rPr>
         <w:drawing>
           <wp:inline distT="0" distB="0" distL="0" distR="0">
-            <wp:extent cx="5943600" cy="2828290"/>
-            <wp:effectExtent l="0" t="0" r="0" b="0"/>
-            <wp:docPr id="1" name="Picture 1"/>
+            <wp:extent cx="5943600" cy="2870200"/>
+            <wp:effectExtent l="0" t="0" r="0" b="6350"/>
+            <wp:docPr id="2" name="Picture 2"/>
             <wp:cNvGraphicFramePr>
               <a:graphicFrameLocks xmlns:a="http://schemas.openxmlformats.org/drawingml/2006/main" noChangeAspect="1"/>
             </wp:cNvGraphicFramePr>
@@ -259,7 +260,7 @@
               <a:graphicData uri="http://schemas.openxmlformats.org/drawingml/2006/picture">
                 <pic:pic xmlns:pic="http://schemas.openxmlformats.org/drawingml/2006/picture">
                   <pic:nvPicPr>
-                    <pic:cNvPr id="1" name="command_SetPropertyFromTable.png"/>
+                    <pic:cNvPr id="2" name="command_SetPropertyFromTable.png"/>
                     <pic:cNvPicPr/>
                   </pic:nvPicPr>
                   <pic:blipFill>
@@ -277,7 +278,7 @@
                   <pic:spPr>
                     <a:xfrm>
                       <a:off x="0" y="0"/>
-                      <a:ext cx="5943600" cy="2828290"/>
+                      <a:ext cx="5943600" cy="2870200"/>
                     </a:xfrm>
                     <a:prstGeom prst="rect">
                       <a:avLst/>
@@ -289,6 +290,7 @@
           </wp:inline>
         </w:drawing>
       </w:r>
+      <w:bookmarkEnd w:id="0"/>
     </w:p>
     <w:p>
       <w:pPr>
@@ -343,7 +345,7 @@
           <w:numId w:val="0"/>
         </w:numPr>
       </w:pPr>
-      <w:bookmarkStart w:id="0" w:name="replaceValue"/>
+      <w:bookmarkStart w:id="1" w:name="replaceValue"/>
     </w:p>
     <w:p>
       <w:r>
@@ -520,6 +522,18 @@
             <w:r>
               <w:t>.</w:t>
             </w:r>
+            <w:r>
+              <w:t xml:space="preserve">  Can be specified using </w:t>
+            </w:r>
+            <w:r>
+              <w:rPr>
+                <w:rStyle w:val="RTiSWDocLiteralText"/>
+              </w:rPr>
+              <w:t>${Property}</w:t>
+            </w:r>
+            <w:r>
+              <w:t>.</w:t>
+            </w:r>
           </w:p>
         </w:tc>
         <w:tc>
@@ -563,6 +577,21 @@
             <w:r>
               <w:t xml:space="preserve">The name of the column containing the value that will be used to set the processor property. </w:t>
             </w:r>
+            <w:r>
+              <w:t xml:space="preserve">  </w:t>
+            </w:r>
+            <w:r>
+              <w:t xml:space="preserve">Can be specified using </w:t>
+            </w:r>
+            <w:r>
+              <w:rPr>
+                <w:rStyle w:val="RTiSWDocLiteralText"/>
+              </w:rPr>
+              <w:t>${Property}</w:t>
+            </w:r>
+            <w:r>
+              <w:t>.</w:t>
+            </w:r>
           </w:p>
         </w:tc>
         <w:tc>
@@ -676,6 +705,21 @@
             <w:r>
               <w:t>Patterns can use * to indicate wildcards for matches.  Only string values can be checked (other data types are converted to strings for comparison).  All patterns must be matched to exclude the row.</w:t>
             </w:r>
+            <w:r>
+              <w:t xml:space="preserve">  </w:t>
+            </w:r>
+            <w:r>
+              <w:t xml:space="preserve">Can be specified using </w:t>
+            </w:r>
+            <w:r>
+              <w:rPr>
+                <w:rStyle w:val="RTiSWDocLiteralText"/>
+              </w:rPr>
+              <w:t>${Property}</w:t>
+            </w:r>
+            <w:r>
+              <w:t>.</w:t>
+            </w:r>
           </w:p>
         </w:tc>
         <w:tc>
@@ -765,6 +809,21 @@
             <w:r>
               <w:t>Patterns can use * to indicate wildcards for matches.  Only string values can be checked (other data types are converted to strings for comparison).  All patterns must be matched to exclude the row.</w:t>
             </w:r>
+            <w:r>
+              <w:t xml:space="preserve">  </w:t>
+            </w:r>
+            <w:r>
+              <w:t xml:space="preserve">Can be specified using </w:t>
+            </w:r>
+            <w:r>
+              <w:rPr>
+                <w:rStyle w:val="RTiSWDocLiteralText"/>
+              </w:rPr>
+              <w:t>${Property}</w:t>
+            </w:r>
+            <w:r>
+              <w:t>.</w:t>
+            </w:r>
           </w:p>
         </w:tc>
         <w:tc>
@@ -810,6 +869,21 @@
             <w:r>
               <w:t>The property name to be set.</w:t>
             </w:r>
+            <w:r>
+              <w:t xml:space="preserve">  </w:t>
+            </w:r>
+            <w:r>
+              <w:t xml:space="preserve">Can be specified using </w:t>
+            </w:r>
+            <w:r>
+              <w:rPr>
+                <w:rStyle w:val="RTiSWDocLiteralText"/>
+              </w:rPr>
+              <w:t>${Property}</w:t>
+            </w:r>
+            <w:r>
+              <w:t>.</w:t>
+            </w:r>
           </w:p>
         </w:tc>
         <w:tc>
@@ -904,6 +978,20 @@
               <w:t>Specified value to set to a string value.</w:t>
             </w:r>
           </w:p>
+          <w:p>
+            <w:r>
+              <w:t xml:space="preserve">Can be specified using </w:t>
+            </w:r>
+            <w:r>
+              <w:rPr>
+                <w:rStyle w:val="RTiSWDocLiteralText"/>
+              </w:rPr>
+              <w:t>${Property}</w:t>
+            </w:r>
+            <w:r>
+              <w:t>.</w:t>
+            </w:r>
+          </w:p>
         </w:tc>
         <w:tc>
           <w:tcPr>
@@ -916,7 +1004,7 @@
           </w:p>
         </w:tc>
       </w:tr>
-      <w:bookmarkEnd w:id="0"/>
+      <w:bookmarkEnd w:id="1"/>
     </w:tbl>
     <w:p>
       <w:pPr>
@@ -951,14 +1039,12 @@
         </w:rPr>
         <w:t>=</w:t>
       </w:r>
-      <w:bookmarkStart w:id="1" w:name="_GoBack"/>
       <w:r>
         <w:rPr>
           <w:rStyle w:val="RTiSWDocLiteralText"/>
         </w:rPr>
         <w:t>“Abba”</w:t>
       </w:r>
-      <w:bookmarkEnd w:id="1"/>
     </w:p>
     <w:p>
       <w:pPr>
@@ -1344,7 +1430,7 @@
 
 <file path=word/numbering.xml><?xml version="1.0" encoding="utf-8"?>
 <w:numbering xmlns:wpc="http://schemas.microsoft.com/office/word/2010/wordprocessingCanvas" xmlns:mc="http://schemas.openxmlformats.org/markup-compatibility/2006" xmlns:o="urn:schemas-microsoft-com:office:office" xmlns:r="http://schemas.openxmlformats.org/officeDocument/2006/relationships" xmlns:m="http://schemas.openxmlformats.org/officeDocument/2006/math" xmlns:v="urn:schemas-microsoft-com:vml" xmlns:wp14="http://schemas.microsoft.com/office/word/2010/wordprocessingDrawing" xmlns:wp="http://schemas.openxmlformats.org/drawingml/2006/wordprocessingDrawing" xmlns:w10="urn:schemas-microsoft-com:office:word" xmlns:w="http://schemas.openxmlformats.org/wordprocessingml/2006/main" xmlns:w14="http://schemas.microsoft.com/office/word/2010/wordml" xmlns:w15="http://schemas.microsoft.com/office/word/2012/wordml" xmlns:wpg="http://schemas.microsoft.com/office/word/2010/wordprocessingGroup" xmlns:wpi="http://schemas.microsoft.com/office/word/2010/wordprocessingInk" xmlns:wne="http://schemas.microsoft.com/office/word/2006/wordml" xmlns:wps="http://schemas.microsoft.com/office/word/2010/wordprocessingShape" mc:Ignorable="w14 w15 wp14">
-  <w:abstractNum w:abstractNumId="0">
+  <w:abstractNum w:abstractNumId="0" w15:restartNumberingAfterBreak="0">
     <w:nsid w:val="28E76FFD"/>
     <w:multiLevelType w:val="hybridMultilevel"/>
     <w:tmpl w:val="3306F846"/>
@@ -1457,7 +1543,7 @@
       </w:rPr>
     </w:lvl>
   </w:abstractNum>
-  <w:abstractNum w:abstractNumId="1">
+  <w:abstractNum w:abstractNumId="1" w15:restartNumberingAfterBreak="0">
     <w:nsid w:val="585623CF"/>
     <w:multiLevelType w:val="hybridMultilevel"/>
     <w:tmpl w:val="FEC8E88C"/>
@@ -1597,7 +1683,7 @@
       </w:rPr>
     </w:lvl>
   </w:abstractNum>
-  <w:abstractNum w:abstractNumId="2">
+  <w:abstractNum w:abstractNumId="2" w15:restartNumberingAfterBreak="0">
     <w:nsid w:val="77DE4DCD"/>
     <w:multiLevelType w:val="hybridMultilevel"/>
     <w:tmpl w:val="CE88ABF2"/>

</xml_diff>